<commit_message>
Fixed missing references that I accidentally removed in our Article about Staufer
</commit_message>
<xml_diff>
--- a/assets/Drafts/Astrid Staufer/Momo - Review - Staufer.docx
+++ b/assets/Drafts/Astrid Staufer/Momo - Review - Staufer.docx
@@ -1,6 +1,6 @@
 
 <file path=word/document.xml><?xml version="1.0" encoding="utf-8"?>
-<w:document xmlns:wpc="http://schemas.microsoft.com/office/word/2010/wordprocessingCanvas" xmlns:cx="http://schemas.microsoft.com/office/drawing/2014/chartex" xmlns:cx1="http://schemas.microsoft.com/office/drawing/2015/9/8/chartex" xmlns:mc="http://schemas.openxmlformats.org/markup-compatibility/2006" xmlns:o="urn:schemas-microsoft-com:office:office" xmlns:r="http://schemas.openxmlformats.org/officeDocument/2006/relationships" xmlns:m="http://schemas.openxmlformats.org/officeDocument/2006/math" xmlns:v="urn:schemas-microsoft-com:vml" xmlns:wp14="http://schemas.microsoft.com/office/word/2010/wordprocessingDrawing" xmlns:wp="http://schemas.openxmlformats.org/drawingml/2006/wordprocessingDrawing" xmlns:w10="urn:schemas-microsoft-com:office:word" xmlns:w="http://schemas.openxmlformats.org/wordprocessingml/2006/main" xmlns:w14="http://schemas.microsoft.com/office/word/2010/wordml" xmlns:w15="http://schemas.microsoft.com/office/word/2012/wordml" xmlns:w16se="http://schemas.microsoft.com/office/word/2015/wordml/symex" xmlns:wpg="http://schemas.microsoft.com/office/word/2010/wordprocessingGroup" xmlns:wpi="http://schemas.microsoft.com/office/word/2010/wordprocessingInk" xmlns:wne="http://schemas.microsoft.com/office/word/2006/wordml" xmlns:wps="http://schemas.microsoft.com/office/word/2010/wordprocessingShape" mc:Ignorable="w14 w15 w16se wp14">
+<w:document xmlns:wpc="http://schemas.microsoft.com/office/word/2010/wordprocessingCanvas" xmlns:cx="http://schemas.microsoft.com/office/drawing/2014/chartex" xmlns:cx1="http://schemas.microsoft.com/office/drawing/2015/9/8/chartex" xmlns:cx2="http://schemas.microsoft.com/office/drawing/2015/10/21/chartex" xmlns:cx3="http://schemas.microsoft.com/office/drawing/2016/5/9/chartex" xmlns:cx4="http://schemas.microsoft.com/office/drawing/2016/5/10/chartex" xmlns:cx5="http://schemas.microsoft.com/office/drawing/2016/5/11/chartex" xmlns:cx6="http://schemas.microsoft.com/office/drawing/2016/5/12/chartex" xmlns:cx7="http://schemas.microsoft.com/office/drawing/2016/5/13/chartex" xmlns:cx8="http://schemas.microsoft.com/office/drawing/2016/5/14/chartex" xmlns:mc="http://schemas.openxmlformats.org/markup-compatibility/2006" xmlns:aink="http://schemas.microsoft.com/office/drawing/2016/ink" xmlns:am3d="http://schemas.microsoft.com/office/drawing/2017/model3d" xmlns:o="urn:schemas-microsoft-com:office:office" xmlns:r="http://schemas.openxmlformats.org/officeDocument/2006/relationships" xmlns:m="http://schemas.openxmlformats.org/officeDocument/2006/math" xmlns:v="urn:schemas-microsoft-com:vml" xmlns:wp14="http://schemas.microsoft.com/office/word/2010/wordprocessingDrawing" xmlns:wp="http://schemas.openxmlformats.org/drawingml/2006/wordprocessingDrawing" xmlns:w10="urn:schemas-microsoft-com:office:word" xmlns:w="http://schemas.openxmlformats.org/wordprocessingml/2006/main" xmlns:w14="http://schemas.microsoft.com/office/word/2010/wordml" xmlns:w15="http://schemas.microsoft.com/office/word/2012/wordml" xmlns:w16cid="http://schemas.microsoft.com/office/word/2016/wordml/cid" xmlns:w16se="http://schemas.microsoft.com/office/word/2015/wordml/symex" xmlns:wpg="http://schemas.microsoft.com/office/word/2010/wordprocessingGroup" xmlns:wpi="http://schemas.microsoft.com/office/word/2010/wordprocessingInk" xmlns:wne="http://schemas.microsoft.com/office/word/2006/wordml" xmlns:wps="http://schemas.microsoft.com/office/word/2010/wordprocessingShape" mc:Ignorable="w14 w15 w16se w16cid wp14">
   <w:body>
     <w:p>
       <w:pPr>
@@ -63,15 +63,7 @@
             <w:sz w:val="21"/>
             <w:szCs w:val="21"/>
           </w:rPr>
-          <w:t xml:space="preserve">der </w:t>
-        </w:r>
-        <w:r>
-          <w:rPr>
-            <w:rStyle w:val="Hyperlink"/>
-            <w:sz w:val="21"/>
-            <w:szCs w:val="21"/>
-          </w:rPr>
-          <w:t>Technische</w:t>
+          <w:t>der Technische</w:t>
         </w:r>
         <w:r>
           <w:rPr>
@@ -96,7 +88,30 @@
           <w:sz w:val="21"/>
           <w:szCs w:val="21"/>
         </w:rPr>
-        <w:t xml:space="preserve"> [1][2].</w:t>
+        <w:t xml:space="preserve"> [1][2]</w:t>
+      </w:r>
+      <w:r>
+        <w:rPr>
+          <w:sz w:val="21"/>
+          <w:szCs w:val="21"/>
+          <w:lang w:val="de-DE"/>
+        </w:rPr>
+        <w:t>[</w:t>
+      </w:r>
+      <w:r>
+        <w:rPr>
+          <w:sz w:val="21"/>
+          <w:szCs w:val="21"/>
+          <w:lang w:val="de-DE"/>
+        </w:rPr>
+        <w:t>3]</w:t>
+      </w:r>
+      <w:r>
+        <w:rPr>
+          <w:sz w:val="21"/>
+          <w:szCs w:val="21"/>
+        </w:rPr>
+        <w:t>.</w:t>
       </w:r>
     </w:p>
     <w:p>
@@ -119,9 +134,11 @@
       <w:pPr>
         <w:spacing w:before="240" w:after="240"/>
         <w:rPr>
-          <w:sz w:val="21"/>
-          <w:szCs w:val="21"/>
-          <w:lang w:val="de-AT"/>
+          <w:color w:val="0000FF" w:themeColor="hyperlink"/>
+          <w:sz w:val="21"/>
+          <w:szCs w:val="21"/>
+          <w:u w:val="single"/>
+          <w:lang w:val="de-DE"/>
         </w:rPr>
       </w:pPr>
       <w:r>
@@ -186,6 +203,14 @@
           <w:lang w:val="de-AT"/>
         </w:rPr>
         <w:t>ab</w:t>
+      </w:r>
+      <w:r>
+        <w:rPr>
+          <w:sz w:val="21"/>
+          <w:szCs w:val="21"/>
+          <w:lang w:val="de-AT"/>
+        </w:rPr>
+        <w:t xml:space="preserve"> [3]</w:t>
       </w:r>
       <w:r>
         <w:rPr>
@@ -226,21 +251,46 @@
           <w:szCs w:val="21"/>
           <w:lang w:val="de-AT"/>
         </w:rPr>
-        <w:t>Zwischen 1990 und 1992 war sie Mitarbeiterin in einem Architekturbüro in Zürich und 1993 etablierte sie sich im selbstständigen Bereich in Frauenfeld.</w:t>
-      </w:r>
-      <w:r>
-        <w:rPr>
-          <w:sz w:val="21"/>
-          <w:szCs w:val="21"/>
-        </w:rPr>
-        <w:t xml:space="preserve"> Ihre Lehrtätigkeit startete S</w:t>
-      </w:r>
-      <w:r>
-        <w:rPr>
-          <w:sz w:val="21"/>
-          <w:szCs w:val="21"/>
-        </w:rPr>
-        <w:t xml:space="preserve">taufer im Jahr 1995 als Unterrichtsassistentin am Lehrstuhl von Prof. Flora Ruchat-Roncati an </w:t>
+        <w:t>Zwischen 1990 und 1992 war sie Mitarbeiterin in einem Architekturbüro in Zürich und 1993 etablierte sie sich im selbstständigen Bereich in Frauenfeld</w:t>
+      </w:r>
+      <w:r>
+        <w:rPr>
+          <w:sz w:val="21"/>
+          <w:szCs w:val="21"/>
+          <w:lang w:val="de-AT"/>
+        </w:rPr>
+        <w:t xml:space="preserve"> </w:t>
+      </w:r>
+      <w:r>
+        <w:rPr>
+          <w:sz w:val="21"/>
+          <w:szCs w:val="21"/>
+          <w:lang w:val="de-AT"/>
+        </w:rPr>
+        <w:t>[1]</w:t>
+      </w:r>
+      <w:r>
+        <w:rPr>
+          <w:sz w:val="21"/>
+          <w:szCs w:val="21"/>
+          <w:lang w:val="de-AT"/>
+        </w:rPr>
+        <w:t>[3]</w:t>
+      </w:r>
+      <w:r>
+        <w:rPr>
+          <w:sz w:val="21"/>
+          <w:szCs w:val="21"/>
+          <w:lang w:val="de-AT"/>
+        </w:rPr>
+        <w:t>.</w:t>
+      </w:r>
+      <w:r>
+        <w:rPr>
+          <w:sz w:val="21"/>
+          <w:szCs w:val="21"/>
+        </w:rPr>
+        <w:t xml:space="preserve"> Ihre Lehrtätigkeit startete Staufer im Jahr 1995 als Unterrichtsassistentin am Lehrstuhl von Prof. Flora Ruchat-Roncati an </w:t>
       </w:r>
       <w:r>
         <w:rPr>
@@ -303,6 +353,14 @@
           <w:szCs w:val="21"/>
           <w:lang w:val="de-AT"/>
         </w:rPr>
+        <w:t xml:space="preserve"> [1]</w:t>
+      </w:r>
+      <w:r>
+        <w:rPr>
+          <w:sz w:val="21"/>
+          <w:szCs w:val="21"/>
+          <w:lang w:val="de-AT"/>
+        </w:rPr>
         <w:t>.</w:t>
       </w:r>
       <w:r>
@@ -318,14 +376,7 @@
           <w:sz w:val="21"/>
           <w:szCs w:val="21"/>
         </w:rPr>
-        <w:t>Ast</w:t>
-      </w:r>
-      <w:r>
-        <w:rPr>
-          <w:sz w:val="21"/>
-          <w:szCs w:val="21"/>
-        </w:rPr>
-        <w:t xml:space="preserve">rid Staufer war </w:t>
+        <w:t xml:space="preserve">Astrid Staufer war </w:t>
       </w:r>
       <w:r>
         <w:rPr>
@@ -483,6 +534,22 @@
         <w:rPr>
           <w:sz w:val="21"/>
           <w:szCs w:val="21"/>
+          <w:lang w:val="de-DE"/>
+        </w:rPr>
+        <w:t xml:space="preserve"> </w:t>
+      </w:r>
+      <w:r>
+        <w:rPr>
+          <w:sz w:val="21"/>
+          <w:szCs w:val="21"/>
+          <w:lang w:val="de-AT"/>
+        </w:rPr>
+        <w:t>[1]</w:t>
+      </w:r>
+      <w:r>
+        <w:rPr>
+          <w:sz w:val="21"/>
+          <w:szCs w:val="21"/>
         </w:rPr>
         <w:t xml:space="preserve">. </w:t>
       </w:r>
@@ -499,14 +566,7 @@
           <w:sz w:val="21"/>
           <w:szCs w:val="21"/>
         </w:rPr>
-        <w:t xml:space="preserve">bis 2011 </w:t>
-      </w:r>
-      <w:r>
-        <w:rPr>
-          <w:sz w:val="21"/>
-          <w:szCs w:val="21"/>
-        </w:rPr>
-        <w:t xml:space="preserve">Professorin an der ETH Lausanne und seit 2011 ist </w:t>
+        <w:t xml:space="preserve">bis 2011 Professorin an der ETH Lausanne und seit 2011 ist </w:t>
       </w:r>
       <w:r>
         <w:rPr>
@@ -549,6 +609,21 @@
         </w:r>
       </w:hyperlink>
       <w:r>
+        <w:t xml:space="preserve"> </w:t>
+      </w:r>
+      <w:r>
+        <w:rPr>
+          <w:lang w:val="de-DE"/>
+        </w:rPr>
+        <w:t>[1</w:t>
+      </w:r>
+      <w:r>
+        <w:rPr>
+          <w:lang w:val="de-DE"/>
+        </w:rPr>
+        <w:t>][2][3]</w:t>
+      </w:r>
+      <w:r>
         <w:rPr>
           <w:sz w:val="21"/>
           <w:szCs w:val="21"/>
@@ -588,14 +663,7 @@
           <w:sz w:val="21"/>
           <w:szCs w:val="21"/>
         </w:rPr>
-        <w:t xml:space="preserve">Astrid Staufer </w:t>
-      </w:r>
-      <w:r>
-        <w:rPr>
-          <w:sz w:val="21"/>
-          <w:szCs w:val="21"/>
-        </w:rPr>
-        <w:t xml:space="preserve">ist Mitautorin </w:t>
+        <w:t xml:space="preserve">Astrid Staufer ist Mitautorin </w:t>
       </w:r>
       <w:r>
         <w:rPr>
@@ -689,6 +757,14 @@
         </w:rPr>
         <w:t>Park Books</w:t>
       </w:r>
+      <w:r>
+        <w:rPr>
+          <w:sz w:val="21"/>
+          <w:szCs w:val="21"/>
+          <w:lang w:val="de-AT"/>
+        </w:rPr>
+        <w:t xml:space="preserve"> [15]</w:t>
+      </w:r>
     </w:p>
     <w:p>
       <w:pPr>
@@ -721,6 +797,30 @@
         </w:rPr>
         <w:t>, 2018, Verlag: Park Books</w:t>
       </w:r>
+      <w:r>
+        <w:rPr>
+          <w:sz w:val="21"/>
+          <w:szCs w:val="21"/>
+          <w:lang w:val="de-AT"/>
+        </w:rPr>
+        <w:t xml:space="preserve"> [1</w:t>
+      </w:r>
+      <w:r>
+        <w:rPr>
+          <w:sz w:val="21"/>
+          <w:szCs w:val="21"/>
+          <w:lang w:val="de-AT"/>
+        </w:rPr>
+        <w:t>6</w:t>
+      </w:r>
+      <w:r>
+        <w:rPr>
+          <w:sz w:val="21"/>
+          <w:szCs w:val="21"/>
+          <w:lang w:val="de-AT"/>
+        </w:rPr>
+        <w:t>]</w:t>
+      </w:r>
     </w:p>
     <w:p>
       <w:pPr>
@@ -772,6 +872,32 @@
         </w:rPr>
         <w:t>, 2018, Verlag: Park Books</w:t>
       </w:r>
+      <w:r>
+        <w:rPr>
+          <w:sz w:val="21"/>
+          <w:szCs w:val="21"/>
+          <w:lang w:val="de-AT"/>
+        </w:rPr>
+        <w:t xml:space="preserve"> [1</w:t>
+      </w:r>
+      <w:r>
+        <w:rPr>
+          <w:sz w:val="21"/>
+          <w:szCs w:val="21"/>
+          <w:lang w:val="de-AT"/>
+        </w:rPr>
+        <w:t>7</w:t>
+      </w:r>
+      <w:r>
+        <w:rPr>
+          <w:sz w:val="21"/>
+          <w:szCs w:val="21"/>
+          <w:lang w:val="de-AT"/>
+        </w:rPr>
+        <w:t>]</w:t>
+      </w:r>
+      <w:bookmarkStart w:id="0" w:name="_GoBack"/>
+      <w:bookmarkEnd w:id="0"/>
     </w:p>
     <w:p>
       <w:pPr>
@@ -881,8 +1007,6 @@
         </w:rPr>
         <w:t>.</w:t>
       </w:r>
-      <w:bookmarkStart w:id="0" w:name="_GoBack"/>
-      <w:bookmarkEnd w:id="0"/>
     </w:p>
     <w:p>
       <w:pPr>
@@ -914,25 +1038,7 @@
             <w:szCs w:val="21"/>
             <w:u w:val="single"/>
           </w:rPr>
-          <w:t>https://podium.n</w:t>
-        </w:r>
-        <w:r>
-          <w:rPr>
-            <w:color w:val="1155CC"/>
-            <w:sz w:val="21"/>
-            <w:szCs w:val="21"/>
-            <w:u w:val="single"/>
-          </w:rPr>
-          <w:t>z</w:t>
-        </w:r>
-        <w:r>
-          <w:rPr>
-            <w:color w:val="1155CC"/>
-            <w:sz w:val="21"/>
-            <w:szCs w:val="21"/>
-            <w:u w:val="single"/>
-          </w:rPr>
-          <w:t>z.ch/person/astrid-staufer/</w:t>
+          <w:t>https://podium.nzz.ch/person/astrid-staufer/</w:t>
         </w:r>
       </w:hyperlink>
     </w:p>
@@ -958,43 +1064,7 @@
             <w:szCs w:val="21"/>
             <w:u w:val="single"/>
           </w:rPr>
-          <w:t>https://www.tu</w:t>
-        </w:r>
-        <w:r>
-          <w:rPr>
-            <w:color w:val="1155CC"/>
-            <w:sz w:val="21"/>
-            <w:szCs w:val="21"/>
-            <w:u w:val="single"/>
-          </w:rPr>
-          <w:t>w</w:t>
-        </w:r>
-        <w:r>
-          <w:rPr>
-            <w:color w:val="1155CC"/>
-            <w:sz w:val="21"/>
-            <w:szCs w:val="21"/>
-            <w:u w:val="single"/>
-          </w:rPr>
-          <w:t>ien.at/tu-wien/organi</w:t>
-        </w:r>
-        <w:r>
-          <w:rPr>
-            <w:color w:val="1155CC"/>
-            <w:sz w:val="21"/>
-            <w:szCs w:val="21"/>
-            <w:u w:val="single"/>
-          </w:rPr>
-          <w:t>s</w:t>
-        </w:r>
-        <w:r>
-          <w:rPr>
-            <w:color w:val="1155CC"/>
-            <w:sz w:val="21"/>
-            <w:szCs w:val="21"/>
-            <w:u w:val="single"/>
-          </w:rPr>
-          <w:t>ation/zentrale-services/genderkompetenz/frauenspuren/frauenspuren-heute/professorinnen/astrid-staufer/</w:t>
+          <w:t>https://www.tuwien.at/tu-wien/organisation/zentrale-services/genderkompetenz/frauenspuren/frauenspuren-heute/professorinnen/astrid-staufer/</w:t>
         </w:r>
       </w:hyperlink>
     </w:p>
@@ -1020,70 +1090,7 @@
             <w:szCs w:val="21"/>
             <w:u w:val="single"/>
           </w:rPr>
-          <w:t>https://stau</w:t>
-        </w:r>
-        <w:r>
-          <w:rPr>
-            <w:color w:val="1155CC"/>
-            <w:sz w:val="21"/>
-            <w:szCs w:val="21"/>
-            <w:u w:val="single"/>
-          </w:rPr>
-          <w:t>f</w:t>
-        </w:r>
-        <w:r>
-          <w:rPr>
-            <w:color w:val="1155CC"/>
-            <w:sz w:val="21"/>
-            <w:szCs w:val="21"/>
-            <w:u w:val="single"/>
-          </w:rPr>
-          <w:t>er-hasl</w:t>
-        </w:r>
-        <w:r>
-          <w:rPr>
-            <w:color w:val="1155CC"/>
-            <w:sz w:val="21"/>
-            <w:szCs w:val="21"/>
-            <w:u w:val="single"/>
-          </w:rPr>
-          <w:t>e</w:t>
-        </w:r>
-        <w:r>
-          <w:rPr>
-            <w:color w:val="1155CC"/>
-            <w:sz w:val="21"/>
-            <w:szCs w:val="21"/>
-            <w:u w:val="single"/>
-          </w:rPr>
-          <w:t>r.ch/t</w:t>
-        </w:r>
-        <w:r>
-          <w:rPr>
-            <w:color w:val="1155CC"/>
-            <w:sz w:val="21"/>
-            <w:szCs w:val="21"/>
-            <w:u w:val="single"/>
-          </w:rPr>
-          <w:t>e</w:t>
-        </w:r>
-        <w:r>
-          <w:rPr>
-            <w:color w:val="1155CC"/>
-            <w:sz w:val="21"/>
-            <w:szCs w:val="21"/>
-            <w:u w:val="single"/>
-          </w:rPr>
-          <w:t>am/as</w:t>
-        </w:r>
-        <w:r>
-          <w:rPr>
-            <w:color w:val="1155CC"/>
-            <w:sz w:val="21"/>
-            <w:szCs w:val="21"/>
-            <w:u w:val="single"/>
-          </w:rPr>
-          <w:t>trid-staufer/</w:t>
+          <w:t>https://staufer-hasler.ch/team/astrid-staufer/</w:t>
         </w:r>
       </w:hyperlink>
     </w:p>
@@ -1109,43 +1116,7 @@
             <w:szCs w:val="21"/>
             <w:u w:val="single"/>
           </w:rPr>
-          <w:t>https</w:t>
-        </w:r>
-        <w:r>
-          <w:rPr>
-            <w:color w:val="1155CC"/>
-            <w:sz w:val="21"/>
-            <w:szCs w:val="21"/>
-            <w:u w:val="single"/>
-          </w:rPr>
-          <w:t>:</w:t>
-        </w:r>
-        <w:r>
-          <w:rPr>
-            <w:color w:val="1155CC"/>
-            <w:sz w:val="21"/>
-            <w:szCs w:val="21"/>
-            <w:u w:val="single"/>
-          </w:rPr>
-          <w:t>//www.a</w:t>
-        </w:r>
-        <w:r>
-          <w:rPr>
-            <w:color w:val="1155CC"/>
-            <w:sz w:val="21"/>
-            <w:szCs w:val="21"/>
-            <w:u w:val="single"/>
-          </w:rPr>
-          <w:t>r</w:t>
-        </w:r>
-        <w:r>
-          <w:rPr>
-            <w:color w:val="1155CC"/>
-            <w:sz w:val="21"/>
-            <w:szCs w:val="21"/>
-            <w:u w:val="single"/>
-          </w:rPr>
-          <w:t>tlog.net/de/prix-meret-oppenheim-2015/astrid-staufer-und-thomas-hasler-bauen-forschen-lehren</w:t>
+          <w:t>https://www.artlog.net/de/prix-meret-oppenheim-2015/astrid-staufer-und-thomas-hasler-bauen-forschen-lehren</w:t>
         </w:r>
       </w:hyperlink>
     </w:p>
@@ -1171,25 +1142,7 @@
             <w:szCs w:val="21"/>
             <w:u w:val="single"/>
           </w:rPr>
-          <w:t>https://www.zhaw.ch</w:t>
-        </w:r>
-        <w:r>
-          <w:rPr>
-            <w:color w:val="1155CC"/>
-            <w:sz w:val="21"/>
-            <w:szCs w:val="21"/>
-            <w:u w:val="single"/>
-          </w:rPr>
-          <w:t>/</w:t>
-        </w:r>
-        <w:r>
-          <w:rPr>
-            <w:color w:val="1155CC"/>
-            <w:sz w:val="21"/>
-            <w:szCs w:val="21"/>
-            <w:u w:val="single"/>
-          </w:rPr>
-          <w:t>de/ueber-uns/person/stfr/</w:t>
+          <w:t>https://www.zhaw.ch/de/ueber-uns/person/stfr/</w:t>
         </w:r>
       </w:hyperlink>
     </w:p>
@@ -1215,25 +1168,7 @@
             <w:szCs w:val="21"/>
             <w:u w:val="single"/>
           </w:rPr>
-          <w:t>https://www</w:t>
-        </w:r>
-        <w:r>
-          <w:rPr>
-            <w:color w:val="1155CC"/>
-            <w:sz w:val="21"/>
-            <w:szCs w:val="21"/>
-            <w:u w:val="single"/>
-          </w:rPr>
-          <w:t>.</w:t>
-        </w:r>
-        <w:r>
-          <w:rPr>
-            <w:color w:val="1155CC"/>
-            <w:sz w:val="21"/>
-            <w:szCs w:val="21"/>
-            <w:u w:val="single"/>
-          </w:rPr>
-          <w:t>park-books.com/index.php?lang=de&amp;page=books&amp;view=li&amp;booktype=filter_5_title&amp;subject=1&amp;artist=all&amp;author=all&amp;pd=pb&amp;book=951</w:t>
+          <w:t>https://www.park-books.com/index.php?lang=de&amp;page=books&amp;view=li&amp;booktype=filter_5_title&amp;subject=1&amp;artist=all&amp;author=all&amp;pd=pb&amp;book=951</w:t>
         </w:r>
       </w:hyperlink>
     </w:p>
@@ -1260,25 +1195,7 @@
             <w:szCs w:val="21"/>
             <w:u w:val="single"/>
           </w:rPr>
-          <w:t>https://ww</w:t>
-        </w:r>
-        <w:r>
-          <w:rPr>
-            <w:color w:val="1155CC"/>
-            <w:sz w:val="21"/>
-            <w:szCs w:val="21"/>
-            <w:u w:val="single"/>
-          </w:rPr>
-          <w:t>w</w:t>
-        </w:r>
-        <w:r>
-          <w:rPr>
-            <w:color w:val="1155CC"/>
-            <w:sz w:val="21"/>
-            <w:szCs w:val="21"/>
-            <w:u w:val="single"/>
-          </w:rPr>
-          <w:t>.park-books.com/index.php?lang=de&amp;page=books&amp;view=co&amp;booktype=order_1_releasedate&amp;subject=1&amp;artist=all&amp;author=all&amp;pd=pb&amp;book=943</w:t>
+          <w:t>https://www.park-books.com/index.php?lang=de&amp;page=books&amp;view=co&amp;booktype=order_1_releasedate&amp;subject=1&amp;artist=all&amp;author=all&amp;pd=pb&amp;book=943</w:t>
         </w:r>
       </w:hyperlink>
     </w:p>
@@ -1304,25 +1221,7 @@
             <w:szCs w:val="21"/>
             <w:u w:val="single"/>
           </w:rPr>
-          <w:t>https://digitalcollection.zhaw.ch/handle/11475/1</w:t>
-        </w:r>
-        <w:r>
-          <w:rPr>
-            <w:color w:val="1155CC"/>
-            <w:sz w:val="21"/>
-            <w:szCs w:val="21"/>
-            <w:u w:val="single"/>
-          </w:rPr>
-          <w:t>5</w:t>
-        </w:r>
-        <w:r>
-          <w:rPr>
-            <w:color w:val="1155CC"/>
-            <w:sz w:val="21"/>
-            <w:szCs w:val="21"/>
-            <w:u w:val="single"/>
-          </w:rPr>
-          <w:t>498</w:t>
+          <w:t>https://digitalcollection.zhaw.ch/handle/11475/15498</w:t>
         </w:r>
       </w:hyperlink>
     </w:p>
@@ -1452,24 +1351,17 @@
             <w:szCs w:val="21"/>
             <w:u w:val="single"/>
           </w:rPr>
-          <w:t>https://www.zhaw.ch/no_cache/de/forschung/forschungsdatenbank/projektdet</w:t>
-        </w:r>
-        <w:r>
-          <w:rPr>
-            <w:color w:val="1155CC"/>
-            <w:sz w:val="21"/>
-            <w:szCs w:val="21"/>
-            <w:u w:val="single"/>
-          </w:rPr>
-          <w:t>ail/projektid/3043/</w:t>
+          <w:t>https://www.zhaw.ch/no_cache/de/forschung/forschungsdatenbank/projektdetail/projektid/3043/</w:t>
         </w:r>
       </w:hyperlink>
     </w:p>
     <w:p>
       <w:pPr>
         <w:rPr>
-          <w:sz w:val="21"/>
-          <w:szCs w:val="21"/>
+          <w:color w:val="1155CC"/>
+          <w:sz w:val="21"/>
+          <w:szCs w:val="21"/>
+          <w:u w:val="single"/>
         </w:rPr>
       </w:pPr>
       <w:r>
@@ -1496,8 +1388,171 @@
         <w:rPr>
           <w:sz w:val="21"/>
           <w:szCs w:val="21"/>
-        </w:rPr>
-      </w:pPr>
+          <w:lang w:val="en-US"/>
+        </w:rPr>
+      </w:pPr>
+      <w:r>
+        <w:rPr>
+          <w:sz w:val="21"/>
+          <w:szCs w:val="21"/>
+          <w:lang w:val="en-US"/>
+        </w:rPr>
+        <w:t>[15]</w:t>
+      </w:r>
+    </w:p>
+    <w:p>
+      <w:pPr>
+        <w:rPr>
+          <w:color w:val="222222"/>
+          <w:sz w:val="20"/>
+          <w:szCs w:val="20"/>
+          <w:shd w:val="clear" w:color="auto" w:fill="FFFFFF"/>
+        </w:rPr>
+      </w:pPr>
+      <w:r>
+        <w:rPr>
+          <w:color w:val="222222"/>
+          <w:sz w:val="20"/>
+          <w:szCs w:val="20"/>
+          <w:shd w:val="clear" w:color="auto" w:fill="FFFFFF"/>
+        </w:rPr>
+        <w:t>Conzett, Jürg, et al. </w:t>
+      </w:r>
+      <w:r>
+        <w:rPr>
+          <w:i/>
+          <w:iCs/>
+          <w:color w:val="222222"/>
+          <w:sz w:val="20"/>
+          <w:szCs w:val="20"/>
+          <w:shd w:val="clear" w:color="auto" w:fill="FFFFFF"/>
+        </w:rPr>
+        <w:t>Weiterbauen in Stahl: Architektur der Aufstockung</w:t>
+      </w:r>
+      <w:r>
+        <w:rPr>
+          <w:color w:val="222222"/>
+          <w:sz w:val="20"/>
+          <w:szCs w:val="20"/>
+          <w:shd w:val="clear" w:color="auto" w:fill="FFFFFF"/>
+        </w:rPr>
+        <w:t>. Park Books, 2018.</w:t>
+      </w:r>
+    </w:p>
+    <w:p>
+      <w:pPr>
+        <w:rPr>
+          <w:color w:val="222222"/>
+          <w:sz w:val="20"/>
+          <w:szCs w:val="20"/>
+          <w:shd w:val="clear" w:color="auto" w:fill="FFFFFF"/>
+          <w:lang w:val="en-US"/>
+        </w:rPr>
+      </w:pPr>
+      <w:r>
+        <w:rPr>
+          <w:color w:val="222222"/>
+          <w:sz w:val="20"/>
+          <w:szCs w:val="20"/>
+          <w:shd w:val="clear" w:color="auto" w:fill="FFFFFF"/>
+          <w:lang w:val="en-US"/>
+        </w:rPr>
+        <w:t>[16]</w:t>
+      </w:r>
+    </w:p>
+    <w:p>
+      <w:pPr>
+        <w:rPr>
+          <w:color w:val="222222"/>
+          <w:sz w:val="20"/>
+          <w:szCs w:val="20"/>
+          <w:shd w:val="clear" w:color="auto" w:fill="FFFFFF"/>
+        </w:rPr>
+      </w:pPr>
+      <w:r>
+        <w:rPr>
+          <w:color w:val="222222"/>
+          <w:sz w:val="20"/>
+          <w:szCs w:val="20"/>
+          <w:shd w:val="clear" w:color="auto" w:fill="FFFFFF"/>
+        </w:rPr>
+        <w:t>Atalay Franck, Oya, et al. </w:t>
+      </w:r>
+      <w:r>
+        <w:rPr>
+          <w:i/>
+          <w:iCs/>
+          <w:color w:val="222222"/>
+          <w:sz w:val="20"/>
+          <w:szCs w:val="20"/>
+          <w:shd w:val="clear" w:color="auto" w:fill="FFFFFF"/>
+        </w:rPr>
+        <w:t>Elementare Bücher zum konstruktiven Entwerfen: einzeln vorgestellt und kommentiert</w:t>
+      </w:r>
+      <w:r>
+        <w:rPr>
+          <w:color w:val="222222"/>
+          <w:sz w:val="20"/>
+          <w:szCs w:val="20"/>
+          <w:shd w:val="clear" w:color="auto" w:fill="FFFFFF"/>
+        </w:rPr>
+        <w:t>. Park Books, 2018.</w:t>
+      </w:r>
+    </w:p>
+    <w:p>
+      <w:pPr>
+        <w:rPr>
+          <w:sz w:val="21"/>
+          <w:szCs w:val="21"/>
+          <w:lang w:val="en-US"/>
+        </w:rPr>
+      </w:pPr>
+      <w:r>
+        <w:rPr>
+          <w:sz w:val="21"/>
+          <w:szCs w:val="21"/>
+          <w:lang w:val="en-US"/>
+        </w:rPr>
+        <w:t>[17]</w:t>
+      </w:r>
+    </w:p>
+    <w:p>
+      <w:pPr>
+        <w:rPr>
+          <w:sz w:val="21"/>
+          <w:szCs w:val="21"/>
+          <w:lang w:val="en-US"/>
+        </w:rPr>
+      </w:pPr>
+      <w:r>
+        <w:rPr>
+          <w:color w:val="222222"/>
+          <w:sz w:val="20"/>
+          <w:szCs w:val="20"/>
+          <w:shd w:val="clear" w:color="auto" w:fill="FFFFFF"/>
+        </w:rPr>
+        <w:t>Staufer, Astrid, Thomas Hasler, and Lorenzo de Chiffre. </w:t>
+      </w:r>
+      <w:r>
+        <w:rPr>
+          <w:i/>
+          <w:iCs/>
+          <w:color w:val="222222"/>
+          <w:sz w:val="20"/>
+          <w:szCs w:val="20"/>
+          <w:shd w:val="clear" w:color="auto" w:fill="FFFFFF"/>
+        </w:rPr>
+        <w:t>Ikonen: methodische Experimente im Umgang mit architektonischen Referenzen</w:t>
+      </w:r>
+      <w:r>
+        <w:rPr>
+          <w:color w:val="222222"/>
+          <w:sz w:val="20"/>
+          <w:szCs w:val="20"/>
+          <w:shd w:val="clear" w:color="auto" w:fill="FFFFFF"/>
+        </w:rPr>
+        <w:t>. Park Books, 2018.</w:t>
+      </w:r>
     </w:p>
     <w:sectPr>
       <w:pgSz w:w="11909" w:h="16834"/>
@@ -1510,7 +1565,7 @@
 </file>
 
 <file path=word/numbering.xml><?xml version="1.0" encoding="utf-8"?>
-<w:numbering xmlns:wpc="http://schemas.microsoft.com/office/word/2010/wordprocessingCanvas" xmlns:cx="http://schemas.microsoft.com/office/drawing/2014/chartex" xmlns:cx1="http://schemas.microsoft.com/office/drawing/2015/9/8/chartex" xmlns:mc="http://schemas.openxmlformats.org/markup-compatibility/2006" xmlns:o="urn:schemas-microsoft-com:office:office" xmlns:r="http://schemas.openxmlformats.org/officeDocument/2006/relationships" xmlns:m="http://schemas.openxmlformats.org/officeDocument/2006/math" xmlns:v="urn:schemas-microsoft-com:vml" xmlns:wp14="http://schemas.microsoft.com/office/word/2010/wordprocessingDrawing" xmlns:wp="http://schemas.openxmlformats.org/drawingml/2006/wordprocessingDrawing" xmlns:w10="urn:schemas-microsoft-com:office:word" xmlns:w="http://schemas.openxmlformats.org/wordprocessingml/2006/main" xmlns:w14="http://schemas.microsoft.com/office/word/2010/wordml" xmlns:w15="http://schemas.microsoft.com/office/word/2012/wordml" xmlns:w16se="http://schemas.microsoft.com/office/word/2015/wordml/symex" xmlns:wpg="http://schemas.microsoft.com/office/word/2010/wordprocessingGroup" xmlns:wpi="http://schemas.microsoft.com/office/word/2010/wordprocessingInk" xmlns:wne="http://schemas.microsoft.com/office/word/2006/wordml" xmlns:wps="http://schemas.microsoft.com/office/word/2010/wordprocessingShape" mc:Ignorable="w14 w15 w16se wp14">
+<w:numbering xmlns:wpc="http://schemas.microsoft.com/office/word/2010/wordprocessingCanvas" xmlns:cx="http://schemas.microsoft.com/office/drawing/2014/chartex" xmlns:cx1="http://schemas.microsoft.com/office/drawing/2015/9/8/chartex" xmlns:cx2="http://schemas.microsoft.com/office/drawing/2015/10/21/chartex" xmlns:cx3="http://schemas.microsoft.com/office/drawing/2016/5/9/chartex" xmlns:cx4="http://schemas.microsoft.com/office/drawing/2016/5/10/chartex" xmlns:cx5="http://schemas.microsoft.com/office/drawing/2016/5/11/chartex" xmlns:cx6="http://schemas.microsoft.com/office/drawing/2016/5/12/chartex" xmlns:cx7="http://schemas.microsoft.com/office/drawing/2016/5/13/chartex" xmlns:cx8="http://schemas.microsoft.com/office/drawing/2016/5/14/chartex" xmlns:mc="http://schemas.openxmlformats.org/markup-compatibility/2006" xmlns:aink="http://schemas.microsoft.com/office/drawing/2016/ink" xmlns:am3d="http://schemas.microsoft.com/office/drawing/2017/model3d" xmlns:o="urn:schemas-microsoft-com:office:office" xmlns:r="http://schemas.openxmlformats.org/officeDocument/2006/relationships" xmlns:m="http://schemas.openxmlformats.org/officeDocument/2006/math" xmlns:v="urn:schemas-microsoft-com:vml" xmlns:wp14="http://schemas.microsoft.com/office/word/2010/wordprocessingDrawing" xmlns:wp="http://schemas.openxmlformats.org/drawingml/2006/wordprocessingDrawing" xmlns:w10="urn:schemas-microsoft-com:office:word" xmlns:w="http://schemas.openxmlformats.org/wordprocessingml/2006/main" xmlns:w14="http://schemas.microsoft.com/office/word/2010/wordml" xmlns:w15="http://schemas.microsoft.com/office/word/2012/wordml" xmlns:w16cid="http://schemas.microsoft.com/office/word/2016/wordml/cid" xmlns:w16se="http://schemas.microsoft.com/office/word/2015/wordml/symex" xmlns:wpg="http://schemas.microsoft.com/office/word/2010/wordprocessingGroup" xmlns:wpi="http://schemas.microsoft.com/office/word/2010/wordprocessingInk" xmlns:wne="http://schemas.microsoft.com/office/word/2006/wordml" xmlns:wps="http://schemas.microsoft.com/office/word/2010/wordprocessingShape" mc:Ignorable="w14 w15 w16se w16cid wp14">
   <w:abstractNum w:abstractNumId="0" w15:restartNumberingAfterBreak="0">
     <w:nsid w:val="1E8D5025"/>
     <w:multiLevelType w:val="multilevel"/>
@@ -1978,7 +2033,7 @@
 </file>
 
 <file path=word/styles.xml><?xml version="1.0" encoding="utf-8"?>
-<w:styles xmlns:mc="http://schemas.openxmlformats.org/markup-compatibility/2006" xmlns:r="http://schemas.openxmlformats.org/officeDocument/2006/relationships" xmlns:w="http://schemas.openxmlformats.org/wordprocessingml/2006/main" xmlns:w14="http://schemas.microsoft.com/office/word/2010/wordml" xmlns:w15="http://schemas.microsoft.com/office/word/2012/wordml" xmlns:w16se="http://schemas.microsoft.com/office/word/2015/wordml/symex" mc:Ignorable="w14 w15 w16se">
+<w:styles xmlns:mc="http://schemas.openxmlformats.org/markup-compatibility/2006" xmlns:r="http://schemas.openxmlformats.org/officeDocument/2006/relationships" xmlns:w="http://schemas.openxmlformats.org/wordprocessingml/2006/main" xmlns:w14="http://schemas.microsoft.com/office/word/2010/wordml" xmlns:w15="http://schemas.microsoft.com/office/word/2012/wordml" xmlns:w16cid="http://schemas.microsoft.com/office/word/2016/wordml/cid" xmlns:w16se="http://schemas.microsoft.com/office/word/2015/wordml/symex" mc:Ignorable="w14 w15 w16se w16cid">
   <w:docDefaults>
     <w:rPrDefault>
       <w:rPr>
@@ -1994,7 +2049,7 @@
       </w:pPr>
     </w:pPrDefault>
   </w:docDefaults>
-  <w:latentStyles w:defLockedState="0" w:defUIPriority="99" w:defSemiHidden="0" w:defUnhideWhenUsed="0" w:defQFormat="0" w:count="371">
+  <w:latentStyles w:defLockedState="0" w:defUIPriority="99" w:defSemiHidden="0" w:defUnhideWhenUsed="0" w:defQFormat="0" w:count="376">
     <w:lsdException w:name="Normal" w:uiPriority="0" w:qFormat="1"/>
     <w:lsdException w:name="heading 1" w:uiPriority="9" w:qFormat="1"/>
     <w:lsdException w:name="heading 2" w:semiHidden="1" w:uiPriority="9" w:unhideWhenUsed="1" w:qFormat="1"/>
@@ -2100,7 +2155,6 @@
     <w:lsdException w:name="HTML Sample" w:semiHidden="1" w:unhideWhenUsed="1"/>
     <w:lsdException w:name="HTML Typewriter" w:semiHidden="1" w:unhideWhenUsed="1"/>
     <w:lsdException w:name="HTML Variable" w:semiHidden="1" w:unhideWhenUsed="1"/>
-    <w:lsdException w:name="Normal Table" w:semiHidden="1" w:unhideWhenUsed="1"/>
     <w:lsdException w:name="annotation subject" w:semiHidden="1" w:unhideWhenUsed="1"/>
     <w:lsdException w:name="No List" w:semiHidden="1" w:unhideWhenUsed="1"/>
     <w:lsdException w:name="Outline List 1" w:semiHidden="1" w:unhideWhenUsed="1"/>
@@ -2143,11 +2197,8 @@
     <w:lsdException w:name="Table Contemporary" w:semiHidden="1" w:unhideWhenUsed="1"/>
     <w:lsdException w:name="Table Elegant" w:semiHidden="1" w:unhideWhenUsed="1"/>
     <w:lsdException w:name="Table Professional" w:semiHidden="1" w:unhideWhenUsed="1"/>
-    <w:lsdException w:name="Table Subtle 1" w:semiHidden="1" w:unhideWhenUsed="1"/>
     <w:lsdException w:name="Table Subtle 2" w:semiHidden="1" w:unhideWhenUsed="1"/>
     <w:lsdException w:name="Table Web 1" w:semiHidden="1" w:unhideWhenUsed="1"/>
-    <w:lsdException w:name="Table Web 2" w:semiHidden="1" w:unhideWhenUsed="1"/>
-    <w:lsdException w:name="Table Web 3" w:semiHidden="1" w:unhideWhenUsed="1"/>
     <w:lsdException w:name="Balloon Text" w:semiHidden="1" w:unhideWhenUsed="1"/>
     <w:lsdException w:name="Table Grid" w:uiPriority="39"/>
     <w:lsdException w:name="Table Theme" w:semiHidden="1" w:unhideWhenUsed="1"/>
@@ -2366,6 +2417,11 @@
     <w:lsdException w:name="List Table 5 Dark Accent 6" w:uiPriority="50"/>
     <w:lsdException w:name="List Table 6 Colorful Accent 6" w:uiPriority="51"/>
     <w:lsdException w:name="List Table 7 Colorful Accent 6" w:uiPriority="52"/>
+    <w:lsdException w:name="Mention" w:semiHidden="1" w:unhideWhenUsed="1"/>
+    <w:lsdException w:name="Smart Hyperlink" w:semiHidden="1" w:unhideWhenUsed="1"/>
+    <w:lsdException w:name="Hashtag" w:semiHidden="1" w:unhideWhenUsed="1"/>
+    <w:lsdException w:name="Unresolved Mention" w:semiHidden="1" w:unhideWhenUsed="1"/>
+    <w:lsdException w:name="Smart Link" w:semiHidden="1" w:unhideWhenUsed="1"/>
   </w:latentStyles>
   <w:style w:type="paragraph" w:default="1" w:styleId="Normal">
     <w:name w:val="Normal"/>

</xml_diff>